<commit_message>
metacritic extraction information was added to the report
</commit_message>
<xml_diff>
--- a/Stage_2/stage2_report.docx
+++ b/Stage_2/stage2_report.docx
@@ -1,13 +1,15 @@
 
 <file path=word/document.xml><?xml version="1.0" encoding="utf-8"?>
-<w:document xmlns:wpc="http://schemas.microsoft.com/office/word/2010/wordprocessingCanvas" xmlns:cx="http://schemas.microsoft.com/office/drawing/2014/chartex" xmlns:cx1="http://schemas.microsoft.com/office/drawing/2015/9/8/chartex" xmlns:cx2="http://schemas.microsoft.com/office/drawing/2015/10/21/chartex" xmlns:cx3="http://schemas.microsoft.com/office/drawing/2016/5/9/chartex" xmlns:cx4="http://schemas.microsoft.com/office/drawing/2016/5/10/chartex" xmlns:cx5="http://schemas.microsoft.com/office/drawing/2016/5/11/chartex" xmlns:cx6="http://schemas.microsoft.com/office/drawing/2016/5/12/chartex" xmlns:cx7="http://schemas.microsoft.com/office/drawing/2016/5/13/chartex" xmlns:cx8="http://schemas.microsoft.com/office/drawing/2016/5/14/chartex" xmlns:mc="http://schemas.openxmlformats.org/markup-compatibility/2006" xmlns:aink="http://schemas.microsoft.com/office/drawing/2016/ink" xmlns:am3d="http://schemas.microsoft.com/office/drawing/2017/model3d" xmlns:o="urn:schemas-microsoft-com:office:office" xmlns:r="http://schemas.openxmlformats.org/officeDocument/2006/relationships" xmlns:m="http://schemas.openxmlformats.org/officeDocument/2006/math" xmlns:v="urn:schemas-microsoft-com:vml" xmlns:wp14="http://schemas.microsoft.com/office/word/2010/wordprocessingDrawing" xmlns:wp="http://schemas.openxmlformats.org/drawingml/2006/wordprocessingDrawing" xmlns:w10="urn:schemas-microsoft-com:office:word" xmlns:w="http://schemas.openxmlformats.org/wordprocessingml/2006/main" xmlns:w14="http://schemas.microsoft.com/office/word/2010/wordml" xmlns:w15="http://schemas.microsoft.com/office/word/2012/wordml" xmlns:w16cid="http://schemas.microsoft.com/office/word/2016/wordml/cid" xmlns:w16se="http://schemas.microsoft.com/office/word/2015/wordml/symex" xmlns:wpg="http://schemas.microsoft.com/office/word/2010/wordprocessingGroup" xmlns:wpi="http://schemas.microsoft.com/office/word/2010/wordprocessingInk" xmlns:wne="http://schemas.microsoft.com/office/word/2006/wordml" xmlns:wps="http://schemas.microsoft.com/office/word/2010/wordprocessingShape" mc:Ignorable="w14 w15 w16se w16cid wp14">
+<w:document xmlns:o="urn:schemas-microsoft-com:office:office" xmlns:r="http://schemas.openxmlformats.org/officeDocument/2006/relationships" xmlns:v="urn:schemas-microsoft-com:vml" xmlns:w="http://schemas.openxmlformats.org/wordprocessingml/2006/main" xmlns:w10="urn:schemas-microsoft-com:office:word" xmlns:wp="http://schemas.openxmlformats.org/drawingml/2006/wordprocessingDrawing" xmlns:wps="http://schemas.microsoft.com/office/word/2010/wordprocessingShape" xmlns:wpg="http://schemas.microsoft.com/office/word/2010/wordprocessingGroup" xmlns:mc="http://schemas.openxmlformats.org/markup-compatibility/2006" xmlns:wp14="http://schemas.microsoft.com/office/word/2010/wordprocessingDrawing" xmlns:w14="http://schemas.microsoft.com/office/word/2010/wordml" mc:Ignorable="w14 wp14">
   <w:body>
     <w:p>
       <w:pPr>
-        <w:spacing w:before="69"/>
-        <w:ind w:left="1630" w:right="1611"/>
+        <w:pStyle w:val="Normal"/>
+        <w:spacing w:before="69" w:after="0"/>
+        <w:ind w:left="1630" w:right="1611" w:hanging="0"/>
         <w:jc w:val="center"/>
         <w:rPr>
+          <w:b/>
           <w:b/>
           <w:sz w:val="36"/>
         </w:rPr>
@@ -23,19 +25,26 @@
     </w:p>
     <w:p>
       <w:pPr>
-        <w:pStyle w:val="BodyText"/>
-        <w:spacing w:before="4"/>
-        <w:rPr>
+        <w:pStyle w:val="TextBody"/>
+        <w:spacing w:before="4" w:after="0"/>
+        <w:rPr>
+          <w:b/>
           <w:b/>
           <w:sz w:val="49"/>
         </w:rPr>
       </w:pPr>
-    </w:p>
-    <w:p>
-      <w:pPr>
-        <w:pStyle w:val="BodyText"/>
-        <w:spacing w:before="0" w:line="288" w:lineRule="auto"/>
-        <w:ind w:left="1630" w:right="1636"/>
+      <w:r>
+        <w:rPr>
+          <w:b/>
+          <w:sz w:val="49"/>
+        </w:rPr>
+      </w:r>
+    </w:p>
+    <w:p>
+      <w:pPr>
+        <w:pStyle w:val="TextBody"/>
+        <w:spacing w:lineRule="auto" w:line="288" w:before="0" w:after="0"/>
+        <w:ind w:left="1630" w:right="1636" w:hanging="0"/>
         <w:jc w:val="center"/>
         <w:rPr>
           <w:spacing w:val="-3"/>
@@ -46,111 +55,46 @@
         <w:rPr>
           <w:sz w:val="22"/>
         </w:rPr>
-        <w:t xml:space="preserve">Team members: </w:t>
-      </w:r>
-      <w:proofErr w:type="spellStart"/>
-      <w:r>
-        <w:rPr>
-          <w:sz w:val="22"/>
-        </w:rPr>
-        <w:t>Abbinaya</w:t>
-      </w:r>
-      <w:proofErr w:type="spellEnd"/>
-      <w:r>
-        <w:rPr>
-          <w:sz w:val="22"/>
-        </w:rPr>
-        <w:t xml:space="preserve"> </w:t>
-      </w:r>
-      <w:proofErr w:type="spellStart"/>
-      <w:r>
-        <w:rPr>
-          <w:sz w:val="22"/>
-        </w:rPr>
-        <w:t>Kalyanaraman</w:t>
-      </w:r>
-      <w:proofErr w:type="spellEnd"/>
-      <w:r>
-        <w:rPr>
-          <w:sz w:val="22"/>
-        </w:rPr>
-        <w:t xml:space="preserve">, </w:t>
-      </w:r>
-      <w:r>
-        <w:rPr>
-          <w:sz w:val="22"/>
-        </w:rPr>
-        <w:t>Bob Effinger</w:t>
-      </w:r>
-      <w:r>
-        <w:rPr>
-          <w:sz w:val="22"/>
-        </w:rPr>
-        <w:t xml:space="preserve">, </w:t>
-      </w:r>
-      <w:proofErr w:type="spellStart"/>
+        <w:t xml:space="preserve">Team members: Abbinaya Kalyanaraman, Bob Effinger, </w:t>
+      </w:r>
       <w:r>
         <w:rPr>
           <w:spacing w:val="-3"/>
           <w:sz w:val="22"/>
         </w:rPr>
-        <w:t>Rajan</w:t>
-      </w:r>
-      <w:proofErr w:type="spellEnd"/>
-      <w:r>
-        <w:rPr>
-          <w:spacing w:val="-3"/>
+        <w:t>Rajan Dalal</w:t>
+      </w:r>
+    </w:p>
+    <w:p>
+      <w:pPr>
+        <w:pStyle w:val="TextBody"/>
+        <w:spacing w:lineRule="auto" w:line="288" w:before="0" w:after="0"/>
+        <w:ind w:left="1630" w:right="1636" w:hanging="0"/>
+        <w:jc w:val="center"/>
+        <w:rPr>
           <w:sz w:val="22"/>
         </w:rPr>
-        <w:t xml:space="preserve"> </w:t>
-      </w:r>
-      <w:proofErr w:type="spellStart"/>
-      <w:r>
-        <w:rPr>
-          <w:spacing w:val="-3"/>
+      </w:pPr>
+      <w:r>
+        <w:rPr>
           <w:sz w:val="22"/>
         </w:rPr>
-        <w:t>Dalal</w:t>
-      </w:r>
-      <w:proofErr w:type="spellEnd"/>
-    </w:p>
-    <w:p>
-      <w:pPr>
-        <w:pStyle w:val="BodyText"/>
-        <w:spacing w:before="0" w:line="288" w:lineRule="auto"/>
-        <w:ind w:left="1630" w:right="1636"/>
-        <w:jc w:val="center"/>
-        <w:rPr>
-          <w:sz w:val="22"/>
-        </w:rPr>
-      </w:pPr>
-      <w:r>
-        <w:rPr>
-          <w:sz w:val="22"/>
-        </w:rPr>
-        <w:t>Team n</w:t>
-      </w:r>
-      <w:r>
-        <w:rPr>
-          <w:sz w:val="22"/>
-        </w:rPr>
-        <w:t xml:space="preserve">umber: </w:t>
-      </w:r>
-      <w:r>
-        <w:rPr>
-          <w:sz w:val="22"/>
-        </w:rPr>
-        <w:t>9</w:t>
-      </w:r>
-    </w:p>
-    <w:p>
-      <w:pPr>
-        <w:pStyle w:val="BodyText"/>
-        <w:spacing w:before="6"/>
+        <w:t>Team number: 9</w:t>
+      </w:r>
+    </w:p>
+    <w:p>
+      <w:pPr>
+        <w:pStyle w:val="TextBody"/>
+        <w:spacing w:before="6" w:after="0"/>
         <w:rPr>
           <w:sz w:val="28"/>
         </w:rPr>
       </w:pPr>
+      <w:r>
+        <w:rPr>
+          <w:sz w:val="28"/>
+        </w:rPr>
+      </w:r>
     </w:p>
     <w:p>
       <w:pPr>
@@ -160,39 +104,42 @@
           <w:numId w:val="1"/>
         </w:numPr>
         <w:tabs>
-          <w:tab w:val="left" w:pos="819"/>
-          <w:tab w:val="left" w:pos="820"/>
+          <w:tab w:val="left" w:pos="819" w:leader="none"/>
+          <w:tab w:val="left" w:pos="820" w:leader="none"/>
         </w:tabs>
         <w:jc w:val="left"/>
-      </w:pPr>
-      <w:r>
+        <w:rPr/>
+      </w:pPr>
+      <w:r>
+        <w:rPr/>
         <w:t>Web Sources</w:t>
       </w:r>
     </w:p>
     <w:p>
       <w:pPr>
-        <w:pStyle w:val="BodyText"/>
-        <w:spacing w:line="288" w:lineRule="auto"/>
-        <w:ind w:left="100" w:right="82"/>
-      </w:pPr>
-      <w:r>
-        <w:t>For this project we decided to gather information on m</w:t>
-      </w:r>
-      <w:r>
-        <w:t>ovies</w:t>
-      </w:r>
-      <w:r>
-        <w:t>. We gathered this information from the following two web sources:</w:t>
-      </w:r>
-    </w:p>
-    <w:p>
-      <w:pPr>
-        <w:pStyle w:val="BodyText"/>
-        <w:spacing w:before="5"/>
+        <w:pStyle w:val="TextBody"/>
+        <w:spacing w:lineRule="auto" w:line="288"/>
+        <w:ind w:left="100" w:right="82" w:hanging="0"/>
+        <w:rPr/>
+      </w:pPr>
+      <w:r>
+        <w:rPr/>
+        <w:t>For this project we decided to gather information on movies. We gathered this information from the following two web sources:</w:t>
+      </w:r>
+    </w:p>
+    <w:p>
+      <w:pPr>
+        <w:pStyle w:val="TextBody"/>
+        <w:spacing w:before="5" w:after="0"/>
         <w:rPr>
           <w:sz w:val="28"/>
         </w:rPr>
       </w:pPr>
+      <w:r>
+        <w:rPr>
+          <w:sz w:val="28"/>
+        </w:rPr>
+      </w:r>
     </w:p>
     <w:p>
       <w:pPr>
@@ -202,38 +149,41 @@
           <w:numId w:val="1"/>
         </w:numPr>
         <w:tabs>
-          <w:tab w:val="left" w:pos="1060"/>
+          <w:tab w:val="left" w:pos="1060" w:leader="none"/>
         </w:tabs>
-        <w:spacing w:before="1"/>
-      </w:pPr>
-      <w:r>
+        <w:spacing w:before="1" w:after="0"/>
+        <w:rPr/>
+      </w:pPr>
+      <w:r>
+        <w:rPr/>
         <w:t>Metacritic.com</w:t>
       </w:r>
     </w:p>
     <w:p>
       <w:pPr>
-        <w:pStyle w:val="BodyText"/>
-        <w:spacing w:line="288" w:lineRule="auto"/>
-        <w:ind w:left="820" w:right="102"/>
-      </w:pPr>
-      <w:r>
-        <w:t xml:space="preserve">Metacritic aggregates reviews of </w:t>
-      </w:r>
-      <w:r>
-        <w:t>movies</w:t>
-      </w:r>
-      <w:r>
-        <w:t xml:space="preserve"> from leading critics. They have a sizeable collection of movies on their website that we decided to extract based on scores.</w:t>
-      </w:r>
-    </w:p>
-    <w:p>
-      <w:pPr>
-        <w:pStyle w:val="BodyText"/>
-        <w:spacing w:before="4"/>
+        <w:pStyle w:val="TextBody"/>
+        <w:spacing w:lineRule="auto" w:line="288"/>
+        <w:ind w:left="820" w:right="102" w:hanging="0"/>
+        <w:rPr/>
+      </w:pPr>
+      <w:r>
+        <w:rPr/>
+        <w:t>Metacritic aggregates reviews of movies from leading critics. They have a sizeable collection of movies on their website that we decided to extract based on scores.</w:t>
+      </w:r>
+    </w:p>
+    <w:p>
+      <w:pPr>
+        <w:pStyle w:val="TextBody"/>
+        <w:spacing w:before="4" w:after="0"/>
         <w:rPr>
           <w:sz w:val="28"/>
         </w:rPr>
       </w:pPr>
+      <w:r>
+        <w:rPr>
+          <w:sz w:val="28"/>
+        </w:rPr>
+      </w:r>
     </w:p>
     <w:p>
       <w:pPr>
@@ -243,64 +193,63 @@
           <w:numId w:val="1"/>
         </w:numPr>
         <w:tabs>
-          <w:tab w:val="left" w:pos="1060"/>
+          <w:tab w:val="left" w:pos="1060" w:leader="none"/>
         </w:tabs>
-      </w:pPr>
-      <w:proofErr w:type="spellStart"/>
-      <w:r>
+        <w:rPr/>
+      </w:pPr>
+      <w:r>
+        <w:rPr/>
         <w:t>imdB</w:t>
       </w:r>
-      <w:proofErr w:type="spellEnd"/>
-    </w:p>
-    <w:p>
-      <w:pPr>
-        <w:pStyle w:val="BodyText"/>
-        <w:spacing w:line="288" w:lineRule="auto"/>
-        <w:ind w:left="820" w:right="223"/>
-      </w:pPr>
-      <w:proofErr w:type="spellStart"/>
-      <w:r>
-        <w:t>imdB</w:t>
-      </w:r>
-      <w:proofErr w:type="spellEnd"/>
-      <w:r>
-        <w:t xml:space="preserve"> has a page that lists movies based on popularity, with </w:t>
-      </w:r>
-      <w:r>
-        <w:t>the release year</w:t>
-      </w:r>
-      <w:r>
-        <w:t>,</w:t>
-      </w:r>
-      <w:r>
-        <w:t xml:space="preserve"> along with some information about each movie. By extracting the information based on popularity, we can gather a sizeable amount of movie data.</w:t>
-      </w:r>
-    </w:p>
-    <w:p>
-      <w:pPr>
-        <w:pStyle w:val="BodyText"/>
-        <w:spacing w:line="288" w:lineRule="auto"/>
-        <w:ind w:left="820" w:right="223"/>
-      </w:pPr>
-    </w:p>
-    <w:p>
-      <w:pPr>
-        <w:pStyle w:val="BodyText"/>
-        <w:spacing w:line="288" w:lineRule="auto"/>
-        <w:ind w:left="820" w:right="223"/>
-      </w:pPr>
-      <w:r>
+    </w:p>
+    <w:p>
+      <w:pPr>
+        <w:pStyle w:val="TextBody"/>
+        <w:spacing w:lineRule="auto" w:line="288"/>
+        <w:ind w:left="820" w:right="223" w:hanging="0"/>
+        <w:rPr/>
+      </w:pPr>
+      <w:r>
+        <w:rPr/>
+        <w:t>imdB has a page that lists movies based on popularity, with the release year, along with some information about each movie. By extracting the information based on popularity, we can gather a sizeable amount of movie data.</w:t>
+      </w:r>
+    </w:p>
+    <w:p>
+      <w:pPr>
+        <w:pStyle w:val="TextBody"/>
+        <w:spacing w:lineRule="auto" w:line="288"/>
+        <w:ind w:left="820" w:right="223" w:hanging="0"/>
+        <w:rPr/>
+      </w:pPr>
+      <w:r>
+        <w:rPr/>
+      </w:r>
+    </w:p>
+    <w:p>
+      <w:pPr>
+        <w:pStyle w:val="TextBody"/>
+        <w:spacing w:lineRule="auto" w:line="288"/>
+        <w:ind w:left="820" w:right="223" w:hanging="0"/>
+        <w:rPr/>
+      </w:pPr>
+      <w:r>
+        <w:rPr/>
         <w:t>We decided on these 2 web data sources after browsing through various other websites which provided movie information. We looked for 2 web data sources that would provide a large number of common attributes and then we selected the set of attributes that we wanted to extract from the two sources.</w:t>
       </w:r>
     </w:p>
     <w:p>
       <w:pPr>
-        <w:pStyle w:val="BodyText"/>
-        <w:spacing w:before="4"/>
+        <w:pStyle w:val="TextBody"/>
+        <w:spacing w:before="4" w:after="0"/>
         <w:rPr>
           <w:sz w:val="28"/>
         </w:rPr>
       </w:pPr>
+      <w:r>
+        <w:rPr>
+          <w:sz w:val="28"/>
+        </w:rPr>
+      </w:r>
     </w:p>
     <w:p>
       <w:pPr>
@@ -310,26 +259,35 @@
           <w:numId w:val="1"/>
         </w:numPr>
         <w:tabs>
-          <w:tab w:val="left" w:pos="819"/>
-          <w:tab w:val="left" w:pos="820"/>
+          <w:tab w:val="left" w:pos="819" w:leader="none"/>
+          <w:tab w:val="left" w:pos="820" w:leader="none"/>
         </w:tabs>
-        <w:spacing w:before="1"/>
-        <w:ind w:hanging="607"/>
+        <w:spacing w:before="1" w:after="0"/>
+        <w:ind w:left="820" w:hanging="607"/>
         <w:jc w:val="left"/>
-      </w:pPr>
-      <w:r>
+        <w:rPr/>
+      </w:pPr>
+      <w:r>
+        <w:rPr/>
         <w:t>How We Extracted Data</w:t>
       </w:r>
     </w:p>
     <w:p>
       <w:pPr>
-        <w:pStyle w:val="BodyText"/>
-        <w:spacing w:before="4"/>
-        <w:rPr>
+        <w:pStyle w:val="TextBody"/>
+        <w:spacing w:before="4" w:after="0"/>
+        <w:rPr>
+          <w:b/>
           <w:b/>
           <w:sz w:val="33"/>
         </w:rPr>
       </w:pPr>
+      <w:r>
+        <w:rPr>
+          <w:b/>
+          <w:sz w:val="33"/>
+        </w:rPr>
+      </w:r>
     </w:p>
     <w:p>
       <w:pPr>
@@ -339,9 +297,10 @@
           <w:numId w:val="1"/>
         </w:numPr>
         <w:tabs>
-          <w:tab w:val="left" w:pos="1060"/>
+          <w:tab w:val="left" w:pos="1060" w:leader="none"/>
         </w:tabs>
         <w:rPr>
+          <w:b/>
           <w:b/>
           <w:sz w:val="24"/>
         </w:rPr>
@@ -356,31 +315,253 @@
     </w:p>
     <w:p>
       <w:pPr>
-        <w:pStyle w:val="BodyText"/>
-        <w:spacing w:line="288" w:lineRule="auto"/>
-        <w:ind w:left="820" w:right="100"/>
-      </w:pPr>
-      <w:r>
-        <w:t xml:space="preserve">To extract structured </w:t>
-      </w:r>
-      <w:r>
-        <w:t>movie</w:t>
-      </w:r>
-      <w:r>
-        <w:t xml:space="preserve"> data from Metacritic, </w:t>
-      </w:r>
-      <w:r>
-        <w:t>the data was initially sorted based on scores.</w:t>
-      </w:r>
-    </w:p>
-    <w:p>
-      <w:pPr>
-        <w:pStyle w:val="BodyText"/>
-        <w:spacing w:before="9"/>
+        <w:pStyle w:val="TextBody"/>
+        <w:spacing w:lineRule="auto" w:line="288"/>
+        <w:ind w:left="820" w:right="100" w:hanging="0"/>
+        <w:rPr/>
+      </w:pPr>
+      <w:r>
+        <w:rPr/>
+        <w:t>To extract structured movie data from Metacritic, the data was initially sorted based on scores.</w:t>
+      </w:r>
+    </w:p>
+    <w:p>
+      <w:pPr>
+        <w:pStyle w:val="TextBody"/>
+        <w:spacing w:lineRule="auto" w:line="288"/>
+        <w:ind w:left="820" w:right="100" w:hanging="0"/>
+        <w:rPr/>
+      </w:pPr>
+      <w:r>
+        <w:rPr/>
+      </w:r>
+    </w:p>
+    <w:p>
+      <w:pPr>
+        <w:pStyle w:val="TextBody"/>
+        <w:spacing w:lineRule="auto" w:line="288"/>
+        <w:ind w:left="820" w:right="100" w:hanging="0"/>
+        <w:rPr/>
+      </w:pPr>
+      <w:r>
+        <w:rPr/>
+        <w:t xml:space="preserve">The first step we took towards extraction was removing the head and tail </w:t>
+      </w:r>
+      <w:r>
+        <w:rPr/>
+        <w:t>from the html data.  This is so we would have a more focused view on the html files and to make it easier to find the data that we wish to extract.  After eliminating a lot of the extra information from our html we then extracted each of the attributes that we were looking for.</w:t>
+      </w:r>
+    </w:p>
+    <w:p>
+      <w:pPr>
+        <w:pStyle w:val="TextBody"/>
+        <w:spacing w:lineRule="auto" w:line="288"/>
+        <w:ind w:left="820" w:right="100" w:hanging="0"/>
+        <w:rPr/>
+      </w:pPr>
+      <w:r>
+        <w:rPr/>
+      </w:r>
+    </w:p>
+    <w:p>
+      <w:pPr>
+        <w:pStyle w:val="TextBody"/>
+        <w:spacing w:lineRule="auto" w:line="288"/>
+        <w:ind w:left="820" w:right="100" w:hanging="0"/>
+        <w:rPr/>
+      </w:pPr>
+      <w:r>
+        <w:rPr/>
+        <w:t>For Metacritic we found the attributes</w:t>
+      </w:r>
+    </w:p>
+    <w:p>
+      <w:pPr>
+        <w:pStyle w:val="TextBody"/>
+        <w:spacing w:lineRule="auto" w:line="288"/>
+        <w:ind w:left="820" w:right="100" w:hanging="0"/>
+        <w:rPr/>
+      </w:pPr>
+      <w:r>
+        <w:rPr/>
+        <w:tab/>
+      </w:r>
+      <w:r>
+        <w:rPr/>
+        <w:t>Movie Title</w:t>
+      </w:r>
+    </w:p>
+    <w:p>
+      <w:pPr>
+        <w:pStyle w:val="TextBody"/>
+        <w:spacing w:lineRule="auto" w:line="288"/>
+        <w:ind w:left="820" w:right="100" w:hanging="0"/>
+        <w:rPr/>
+      </w:pPr>
+      <w:r>
+        <w:rPr/>
+        <w:tab/>
+      </w:r>
+      <w:r>
+        <w:rPr/>
+        <w:t>Release_Date which we changed to Release_Year to match the imdB data</w:t>
+      </w:r>
+    </w:p>
+    <w:p>
+      <w:pPr>
+        <w:pStyle w:val="TextBody"/>
+        <w:spacing w:lineRule="auto" w:line="288"/>
+        <w:ind w:left="820" w:right="100" w:hanging="0"/>
+        <w:rPr/>
+      </w:pPr>
+      <w:r>
+        <w:rPr/>
+        <w:tab/>
+      </w:r>
+      <w:r>
+        <w:rPr/>
+        <w:t>Meta_Rating which we removed because it did not match the imdB data</w:t>
+      </w:r>
+    </w:p>
+    <w:p>
+      <w:pPr>
+        <w:pStyle w:val="TextBody"/>
+        <w:spacing w:lineRule="auto" w:line="288"/>
+        <w:ind w:left="820" w:right="100" w:hanging="0"/>
+        <w:rPr/>
+      </w:pPr>
+      <w:r>
+        <w:rPr/>
+        <w:tab/>
+      </w:r>
+      <w:r>
+        <w:rPr/>
+        <w:t xml:space="preserve">Movie_Rating </w:t>
+      </w:r>
+    </w:p>
+    <w:p>
+      <w:pPr>
+        <w:pStyle w:val="TextBody"/>
+        <w:spacing w:lineRule="auto" w:line="288"/>
+        <w:ind w:left="820" w:right="100" w:hanging="0"/>
+        <w:rPr/>
+      </w:pPr>
+      <w:r>
+        <w:rPr/>
+        <w:tab/>
+      </w:r>
+      <w:r>
+        <w:rPr/>
+        <w:t>Movie_Summary</w:t>
+      </w:r>
+    </w:p>
+    <w:p>
+      <w:pPr>
+        <w:pStyle w:val="TextBody"/>
+        <w:spacing w:lineRule="auto" w:line="288"/>
+        <w:ind w:left="820" w:right="100" w:hanging="0"/>
+        <w:rPr/>
+      </w:pPr>
+      <w:r>
+        <w:rPr/>
+      </w:r>
+    </w:p>
+    <w:p>
+      <w:pPr>
+        <w:pStyle w:val="TextBody"/>
+        <w:spacing w:lineRule="auto" w:line="288"/>
+        <w:ind w:left="820" w:right="100" w:hanging="0"/>
+        <w:rPr/>
+      </w:pPr>
+      <w:r>
+        <w:rPr/>
+        <w:t>We extracted these by using the regre</w:t>
+      </w:r>
+      <w:r>
+        <w:rPr/>
+        <w:t>x package that is built into python.</w:t>
+      </w:r>
+    </w:p>
+    <w:p>
+      <w:pPr>
+        <w:pStyle w:val="TextBody"/>
+        <w:spacing w:lineRule="auto" w:line="288"/>
+        <w:ind w:left="820" w:right="100" w:hanging="0"/>
+        <w:rPr/>
+      </w:pPr>
+      <w:r>
+        <w:rPr/>
+      </w:r>
+    </w:p>
+    <w:p>
+      <w:pPr>
+        <w:pStyle w:val="TextBody"/>
+        <w:spacing w:lineRule="auto" w:line="288"/>
+        <w:ind w:left="820" w:right="100" w:hanging="0"/>
+        <w:rPr/>
+      </w:pPr>
+      <w:r>
+        <w:rPr/>
+        <w:t>Meta_Rating and Movie_Rating had a few different patterns that could be matched, and so these tags were converted to a single format before extracting the tags.  But after they were matched to a single format the values were extracted through basic regex extraction.</w:t>
+      </w:r>
+    </w:p>
+    <w:p>
+      <w:pPr>
+        <w:pStyle w:val="TextBody"/>
+        <w:spacing w:lineRule="auto" w:line="288"/>
+        <w:ind w:left="820" w:right="100" w:hanging="0"/>
+        <w:rPr/>
+      </w:pPr>
+      <w:r>
+        <w:rPr/>
+      </w:r>
+    </w:p>
+    <w:p>
+      <w:pPr>
+        <w:pStyle w:val="TextBody"/>
+        <w:spacing w:lineRule="auto" w:line="288"/>
+        <w:ind w:right="100" w:hanging="0"/>
+        <w:rPr/>
+      </w:pPr>
+      <w:r>
+        <w:rPr/>
+      </w:r>
+    </w:p>
+    <w:p>
+      <w:pPr>
+        <w:pStyle w:val="TextBody"/>
+        <w:spacing w:lineRule="auto" w:line="288"/>
+        <w:ind w:left="820" w:right="100" w:hanging="0"/>
+        <w:rPr/>
+      </w:pPr>
+      <w:r>
+        <w:rPr/>
+      </w:r>
+    </w:p>
+    <w:p>
+      <w:pPr>
+        <w:pStyle w:val="TextBody"/>
+        <w:spacing w:lineRule="auto" w:line="288"/>
+        <w:ind w:left="820" w:right="100" w:hanging="0"/>
+        <w:rPr/>
+      </w:pPr>
+      <w:r>
+        <w:rPr/>
+      </w:r>
+    </w:p>
+    <w:p>
+      <w:pPr>
+        <w:pStyle w:val="TextBody"/>
+        <w:spacing w:before="9" w:after="0"/>
         <w:rPr>
           <w:sz w:val="27"/>
         </w:rPr>
       </w:pPr>
+      <w:r>
+        <w:rPr>
+          <w:sz w:val="27"/>
+        </w:rPr>
+      </w:r>
     </w:p>
     <w:p>
       <w:pPr>
@@ -390,61 +571,52 @@
           <w:numId w:val="1"/>
         </w:numPr>
         <w:tabs>
-          <w:tab w:val="left" w:pos="1060"/>
+          <w:tab w:val="left" w:pos="1060" w:leader="none"/>
         </w:tabs>
-      </w:pPr>
-      <w:proofErr w:type="spellStart"/>
-      <w:r>
+        <w:rPr/>
+      </w:pPr>
+      <w:r>
+        <w:rPr/>
         <w:t>imdB</w:t>
       </w:r>
-      <w:proofErr w:type="spellEnd"/>
-    </w:p>
-    <w:p>
-      <w:pPr>
-        <w:pStyle w:val="BodyText"/>
-        <w:spacing w:line="288" w:lineRule="auto"/>
-        <w:ind w:left="820" w:right="100"/>
-      </w:pPr>
-      <w:r>
-        <w:t xml:space="preserve">To extract structured </w:t>
-      </w:r>
-      <w:r>
-        <w:t xml:space="preserve">movie </w:t>
-      </w:r>
-      <w:r>
-        <w:t xml:space="preserve">data from </w:t>
-      </w:r>
-      <w:proofErr w:type="spellStart"/>
-      <w:r>
-        <w:t>imdB</w:t>
-      </w:r>
-      <w:proofErr w:type="spellEnd"/>
-      <w:r>
-        <w:t xml:space="preserve">, </w:t>
-      </w:r>
-      <w:r>
-        <w:t>the data was initially sorted based on popularity.</w:t>
-      </w:r>
-    </w:p>
-    <w:p>
-      <w:pPr>
-        <w:spacing w:line="288" w:lineRule="auto"/>
+    </w:p>
+    <w:p>
+      <w:pPr>
+        <w:pStyle w:val="TextBody"/>
+        <w:spacing w:lineRule="auto" w:line="288"/>
+        <w:ind w:left="820" w:right="100" w:hanging="0"/>
+        <w:rPr/>
+      </w:pPr>
+      <w:r>
+        <w:rPr/>
+        <w:t>To extract structured movie data from imdB, the data was initially sorted based on popularity.</w:t>
+      </w:r>
+    </w:p>
+    <w:p>
+      <w:pPr>
         <w:sectPr>
-          <w:type w:val="continuous"/>
+          <w:type w:val="nextPage"/>
           <w:pgSz w:w="12240" w:h="15840"/>
-          <w:pgMar w:top="1380" w:right="1360" w:bottom="280" w:left="1340" w:header="720" w:footer="720" w:gutter="0"/>
-          <w:cols w:space="720"/>
+          <w:pgMar w:left="1340" w:right="1360" w:header="0" w:top="1380" w:footer="0" w:bottom="280" w:gutter="0"/>
+          <w:pgNumType w:fmt="decimal"/>
+          <w:formProt w:val="false"/>
+          <w:textDirection w:val="lrTb"/>
         </w:sectPr>
       </w:pPr>
     </w:p>
     <w:p>
       <w:pPr>
-        <w:pStyle w:val="BodyText"/>
-        <w:spacing w:before="8"/>
+        <w:pStyle w:val="TextBody"/>
+        <w:spacing w:before="8" w:after="0"/>
         <w:rPr>
           <w:sz w:val="15"/>
         </w:rPr>
       </w:pPr>
+      <w:r>
+        <w:rPr>
+          <w:sz w:val="15"/>
+        </w:rPr>
+      </w:r>
     </w:p>
     <w:p>
       <w:pPr>
@@ -454,43 +626,43 @@
           <w:numId w:val="1"/>
         </w:numPr>
         <w:tabs>
-          <w:tab w:val="left" w:pos="820"/>
+          <w:tab w:val="left" w:pos="820" w:leader="none"/>
         </w:tabs>
-        <w:spacing w:before="90"/>
-        <w:ind w:hanging="701"/>
+        <w:spacing w:before="90" w:after="0"/>
+        <w:ind w:left="820" w:hanging="701"/>
         <w:jc w:val="both"/>
-      </w:pPr>
-      <w:r>
+        <w:rPr/>
+      </w:pPr>
+      <w:r>
+        <w:rPr/>
         <w:t>Entity and Table Description</w:t>
       </w:r>
     </w:p>
     <w:p>
       <w:pPr>
-        <w:pStyle w:val="BodyText"/>
-        <w:spacing w:line="288" w:lineRule="auto"/>
-        <w:ind w:left="100" w:right="262"/>
-      </w:pPr>
-      <w:r>
-        <w:t xml:space="preserve">As mentioned above, we decided to extract </w:t>
-      </w:r>
-      <w:r>
-        <w:t xml:space="preserve">the entity </w:t>
-      </w:r>
-      <w:r>
-        <w:t>movies</w:t>
-      </w:r>
-      <w:r>
-        <w:t>, specifically those released in the last three years.</w:t>
-      </w:r>
-    </w:p>
-    <w:p>
-      <w:pPr>
-        <w:pStyle w:val="BodyText"/>
-        <w:spacing w:before="6"/>
+        <w:pStyle w:val="TextBody"/>
+        <w:spacing w:lineRule="auto" w:line="288"/>
+        <w:ind w:left="100" w:right="262" w:hanging="0"/>
+        <w:rPr/>
+      </w:pPr>
+      <w:r>
+        <w:rPr/>
+        <w:t>As mentioned above, we decided to extract the entity movies, specifically those released in the last three years.</w:t>
+      </w:r>
+    </w:p>
+    <w:p>
+      <w:pPr>
+        <w:pStyle w:val="TextBody"/>
+        <w:spacing w:before="6" w:after="0"/>
         <w:rPr>
           <w:sz w:val="28"/>
         </w:rPr>
       </w:pPr>
+      <w:r>
+        <w:rPr>
+          <w:sz w:val="28"/>
+        </w:rPr>
+      </w:r>
     </w:p>
     <w:p>
       <w:pPr>
@@ -500,107 +672,40 @@
           <w:numId w:val="1"/>
         </w:numPr>
         <w:tabs>
-          <w:tab w:val="left" w:pos="1060"/>
+          <w:tab w:val="left" w:pos="1060" w:leader="none"/>
         </w:tabs>
-      </w:pPr>
-      <w:r>
+        <w:rPr/>
+      </w:pPr>
+      <w:r>
+        <w:rPr/>
         <w:t>Table A - Metacritic</w:t>
       </w:r>
     </w:p>
     <w:p>
       <w:pPr>
-        <w:pStyle w:val="BodyText"/>
-        <w:spacing w:line="288" w:lineRule="auto"/>
-        <w:ind w:left="820" w:right="236"/>
-      </w:pPr>
-      <w:r>
-        <w:t xml:space="preserve">The data from Metacritic contains the </w:t>
-      </w:r>
-      <w:r>
-        <w:t>movie</w:t>
-      </w:r>
-      <w:r>
-        <w:t xml:space="preserve">’s </w:t>
-      </w:r>
-      <w:r>
-        <w:t>title</w:t>
-      </w:r>
-      <w:r>
-        <w:t xml:space="preserve"> (String)</w:t>
-      </w:r>
-      <w:r>
-        <w:t xml:space="preserve">, </w:t>
-      </w:r>
-      <w:r>
-        <w:t>release year</w:t>
-      </w:r>
-      <w:r>
-        <w:t xml:space="preserve"> (String)</w:t>
-      </w:r>
-      <w:r>
-        <w:t xml:space="preserve">, </w:t>
-      </w:r>
-      <w:r>
-        <w:t xml:space="preserve">meta </w:t>
-      </w:r>
-      <w:r>
-        <w:t>rating</w:t>
-      </w:r>
-      <w:r>
-        <w:t xml:space="preserve"> (</w:t>
-      </w:r>
-      <w:proofErr w:type="spellStart"/>
-      <w:r>
-        <w:t>Int</w:t>
-      </w:r>
-      <w:proofErr w:type="spellEnd"/>
-      <w:r>
-        <w:t>)</w:t>
-      </w:r>
-      <w:r>
-        <w:t xml:space="preserve">, movie </w:t>
-      </w:r>
-      <w:proofErr w:type="gramStart"/>
-      <w:r>
-        <w:t>rating</w:t>
-      </w:r>
-      <w:r>
-        <w:t>(</w:t>
-      </w:r>
-      <w:proofErr w:type="gramEnd"/>
-      <w:r>
-        <w:t>Float)</w:t>
-      </w:r>
-      <w:r>
-        <w:t xml:space="preserve"> and </w:t>
-      </w:r>
-      <w:r>
-        <w:t>summary</w:t>
-      </w:r>
-      <w:r>
-        <w:t>(String)</w:t>
-      </w:r>
-      <w:r>
-        <w:t>, consisting of 3100 tuples</w:t>
-      </w:r>
-      <w:r>
-        <w:t xml:space="preserve">. </w:t>
-      </w:r>
-      <w:r>
-        <w:t>In order to maintain a common schema with Table B, we decided to remove meta rating from the table.</w:t>
-      </w:r>
-      <w:r>
-        <w:t xml:space="preserve"> </w:t>
-      </w:r>
-    </w:p>
-    <w:p>
-      <w:pPr>
-        <w:pStyle w:val="BodyText"/>
-        <w:spacing w:before="2"/>
+        <w:pStyle w:val="TextBody"/>
+        <w:spacing w:lineRule="auto" w:line="288"/>
+        <w:ind w:left="820" w:right="236" w:hanging="0"/>
+        <w:rPr/>
+      </w:pPr>
+      <w:r>
+        <w:rPr/>
+        <w:t xml:space="preserve">The data from Metacritic contains the movie’s title (String), release year (String), meta rating (Int), movie rating(Float) and summary(String), consisting of 3100 tuples. In order to maintain a common schema with Table B, we decided to remove meta rating from the table. </w:t>
+      </w:r>
+    </w:p>
+    <w:p>
+      <w:pPr>
+        <w:pStyle w:val="TextBody"/>
+        <w:spacing w:before="2" w:after="0"/>
         <w:rPr>
           <w:sz w:val="28"/>
         </w:rPr>
       </w:pPr>
+      <w:r>
+        <w:rPr>
+          <w:sz w:val="28"/>
+        </w:rPr>
+      </w:r>
     </w:p>
     <w:p>
       <w:pPr>
@@ -610,147 +715,77 @@
           <w:numId w:val="1"/>
         </w:numPr>
         <w:tabs>
-          <w:tab w:val="left" w:pos="1060"/>
+          <w:tab w:val="left" w:pos="1060" w:leader="none"/>
         </w:tabs>
-      </w:pPr>
-      <w:r>
-        <w:t xml:space="preserve">Table B - </w:t>
-      </w:r>
-      <w:proofErr w:type="spellStart"/>
-      <w:r>
-        <w:t>imdB</w:t>
-      </w:r>
-      <w:proofErr w:type="spellEnd"/>
-    </w:p>
-    <w:p>
-      <w:pPr>
-        <w:pStyle w:val="BodyText"/>
-        <w:spacing w:line="288" w:lineRule="auto"/>
-        <w:ind w:left="820" w:right="236"/>
-      </w:pPr>
-      <w:r>
-        <w:t xml:space="preserve">The </w:t>
-      </w:r>
-      <w:proofErr w:type="spellStart"/>
-      <w:r>
-        <w:t>imdB</w:t>
-      </w:r>
-      <w:proofErr w:type="spellEnd"/>
-      <w:r>
-        <w:t xml:space="preserve"> data also contains the </w:t>
-      </w:r>
-      <w:r>
-        <w:t>movie’s title</w:t>
-      </w:r>
-      <w:r>
-        <w:t xml:space="preserve"> (String)</w:t>
-      </w:r>
-      <w:r>
-        <w:t>, release year</w:t>
-      </w:r>
-      <w:r>
-        <w:t xml:space="preserve"> (String)</w:t>
-      </w:r>
-      <w:r>
-        <w:t xml:space="preserve">, </w:t>
-      </w:r>
-      <w:r>
-        <w:t>meta score</w:t>
-      </w:r>
-      <w:r>
-        <w:t>(</w:t>
-      </w:r>
-      <w:proofErr w:type="spellStart"/>
-      <w:r>
-        <w:t>Int</w:t>
-      </w:r>
-      <w:proofErr w:type="spellEnd"/>
-      <w:r>
-        <w:t>)</w:t>
-      </w:r>
-      <w:r>
-        <w:t xml:space="preserve"> </w:t>
-      </w:r>
-      <w:r>
-        <w:t>, movie rating</w:t>
-      </w:r>
-      <w:r>
-        <w:t>(Float)</w:t>
-      </w:r>
-      <w:r>
-        <w:t>, run time</w:t>
-      </w:r>
-      <w:r>
-        <w:t>(String)</w:t>
-      </w:r>
-      <w:r>
-        <w:t>, age rating, categories</w:t>
-      </w:r>
-      <w:r>
-        <w:t>(String)</w:t>
-      </w:r>
-      <w:r>
-        <w:t xml:space="preserve"> and summary</w:t>
-      </w:r>
-      <w:r>
-        <w:t>(String)</w:t>
-      </w:r>
-      <w:r>
-        <w:t>, consisting of 3250 tuples</w:t>
-      </w:r>
-      <w:r>
-        <w:t xml:space="preserve">. </w:t>
-      </w:r>
-      <w:r>
-        <w:t>In order to maintain a common schema with Table A, we decided to remove meta score, run time, age rating and categories.</w:t>
-      </w:r>
-    </w:p>
-    <w:p>
-      <w:pPr>
-        <w:pStyle w:val="BodyText"/>
-        <w:spacing w:line="288" w:lineRule="auto"/>
-        <w:ind w:left="820" w:right="236"/>
-      </w:pPr>
-    </w:p>
-    <w:p>
-      <w:pPr>
-        <w:pStyle w:val="BodyText"/>
-        <w:spacing w:line="288" w:lineRule="auto"/>
-        <w:ind w:left="820" w:right="236"/>
-      </w:pPr>
-      <w:r>
-        <w:t xml:space="preserve">Thus our two tables have </w:t>
-      </w:r>
-      <w:r>
-        <w:t>a common</w:t>
-      </w:r>
-      <w:r>
-        <w:t xml:space="preserve"> schema</w:t>
-      </w:r>
-      <w:r>
-        <w:t xml:space="preserve"> which comprises of the movie’s title, release year, movie rating and summary</w:t>
-      </w:r>
-      <w:r>
-        <w:t>.</w:t>
-      </w:r>
-    </w:p>
-    <w:p>
-      <w:pPr>
-        <w:pStyle w:val="BodyText"/>
-        <w:spacing w:before="3"/>
+        <w:rPr/>
+      </w:pPr>
+      <w:r>
+        <w:rPr/>
+        <w:t>Table B - imdB</w:t>
+      </w:r>
+    </w:p>
+    <w:p>
+      <w:pPr>
+        <w:pStyle w:val="TextBody"/>
+        <w:spacing w:lineRule="auto" w:line="288"/>
+        <w:ind w:left="820" w:right="236" w:hanging="0"/>
+        <w:rPr/>
+      </w:pPr>
+      <w:r>
+        <w:rPr/>
+        <w:t>The imdB data also contains the movie’s title (String), release year (String), meta score(Int) , movie rating(Float), run time(String), age rating, categories(String) and summary(String), consisting of 3250 tuples. In order to maintain a common schema with Table A, we decided to remove meta score, run time, age rating and categories.</w:t>
+      </w:r>
+    </w:p>
+    <w:p>
+      <w:pPr>
+        <w:pStyle w:val="TextBody"/>
+        <w:spacing w:lineRule="auto" w:line="288"/>
+        <w:ind w:left="820" w:right="236" w:hanging="0"/>
+        <w:rPr/>
+      </w:pPr>
+      <w:r>
+        <w:rPr/>
+      </w:r>
+    </w:p>
+    <w:p>
+      <w:pPr>
+        <w:pStyle w:val="TextBody"/>
+        <w:spacing w:lineRule="auto" w:line="288"/>
+        <w:ind w:left="820" w:right="236" w:hanging="0"/>
+        <w:rPr/>
+      </w:pPr>
+      <w:r>
+        <w:rPr/>
+        <w:t>Thus our two tables have a common schema which comprises of the movie’s title, release year, movie rating and summary.</w:t>
+      </w:r>
+    </w:p>
+    <w:p>
+      <w:pPr>
+        <w:pStyle w:val="TextBody"/>
+        <w:spacing w:before="3" w:after="0"/>
         <w:rPr>
           <w:sz w:val="28"/>
         </w:rPr>
       </w:pPr>
-    </w:p>
-    <w:p>
-      <w:pPr>
-        <w:pStyle w:val="BodyText"/>
-        <w:spacing w:before="3"/>
+      <w:r>
         <w:rPr>
           <w:sz w:val="28"/>
         </w:rPr>
-      </w:pPr>
+      </w:r>
+    </w:p>
+    <w:p>
+      <w:pPr>
+        <w:pStyle w:val="TextBody"/>
+        <w:spacing w:before="3" w:after="0"/>
+        <w:rPr>
+          <w:sz w:val="28"/>
+        </w:rPr>
+      </w:pPr>
+      <w:r>
+        <w:rPr>
+          <w:sz w:val="28"/>
+        </w:rPr>
+      </w:r>
     </w:p>
     <w:p>
       <w:pPr>
@@ -760,216 +795,319 @@
           <w:numId w:val="1"/>
         </w:numPr>
         <w:tabs>
-          <w:tab w:val="left" w:pos="820"/>
+          <w:tab w:val="left" w:pos="820" w:leader="none"/>
         </w:tabs>
-        <w:ind w:hanging="687"/>
+        <w:ind w:left="820" w:hanging="687"/>
         <w:jc w:val="both"/>
-      </w:pPr>
-      <w:r>
+        <w:rPr/>
+      </w:pPr>
+      <w:r>
+        <w:rPr/>
         <w:t>Open Source Tools</w:t>
       </w:r>
     </w:p>
     <w:p>
       <w:pPr>
-        <w:pStyle w:val="BodyText"/>
-        <w:spacing w:line="288" w:lineRule="auto"/>
-        <w:ind w:left="100" w:right="113"/>
+        <w:pStyle w:val="TextBody"/>
+        <w:spacing w:lineRule="auto" w:line="288"/>
+        <w:ind w:left="100" w:right="113" w:hanging="0"/>
         <w:jc w:val="both"/>
-      </w:pPr>
-      <w:r>
-        <w:t>We did not use any open source tools for the project but made use of reg</w:t>
-      </w:r>
-      <w:r>
-        <w:t>r</w:t>
+        <w:rPr/>
+      </w:pPr>
+      <w:r>
+        <w:rPr/>
+        <w:t>We did not use any open source tools for the project but made use of regr</w:t>
       </w:r>
       <w:bookmarkStart w:id="0" w:name="_GoBack"/>
       <w:bookmarkEnd w:id="0"/>
       <w:r>
+        <w:rPr/>
         <w:t>ex to extract the data, with the help of the re library in python.</w:t>
       </w:r>
     </w:p>
     <w:p>
       <w:pPr>
-        <w:pStyle w:val="BodyText"/>
-        <w:spacing w:line="288" w:lineRule="auto"/>
-        <w:ind w:left="100" w:right="113"/>
+        <w:pStyle w:val="TextBody"/>
+        <w:spacing w:lineRule="auto" w:line="288"/>
+        <w:ind w:left="100" w:right="113" w:hanging="0"/>
         <w:jc w:val="both"/>
-      </w:pPr>
+        <w:rPr/>
+      </w:pPr>
+      <w:r>
+        <w:rPr/>
+      </w:r>
     </w:p>
     <w:sectPr>
+      <w:type w:val="nextPage"/>
       <w:pgSz w:w="12240" w:h="15840"/>
-      <w:pgMar w:top="1500" w:right="1360" w:bottom="280" w:left="1340" w:header="720" w:footer="720" w:gutter="0"/>
-      <w:cols w:space="720"/>
+      <w:pgMar w:left="1340" w:right="1360" w:header="0" w:top="1500" w:footer="0" w:bottom="280" w:gutter="0"/>
+      <w:pgNumType w:fmt="decimal"/>
+      <w:formProt w:val="false"/>
+      <w:textDirection w:val="lrTb"/>
+      <w:docGrid w:type="default" w:linePitch="100" w:charSpace="4096"/>
     </w:sectPr>
   </w:body>
 </w:document>
 </file>
 
 <file path=word/numbering.xml><?xml version="1.0" encoding="utf-8"?>
-<w:numbering xmlns:wpc="http://schemas.microsoft.com/office/word/2010/wordprocessingCanvas" xmlns:cx="http://schemas.microsoft.com/office/drawing/2014/chartex" xmlns:cx1="http://schemas.microsoft.com/office/drawing/2015/9/8/chartex" xmlns:cx2="http://schemas.microsoft.com/office/drawing/2015/10/21/chartex" xmlns:cx3="http://schemas.microsoft.com/office/drawing/2016/5/9/chartex" xmlns:cx4="http://schemas.microsoft.com/office/drawing/2016/5/10/chartex" xmlns:cx5="http://schemas.microsoft.com/office/drawing/2016/5/11/chartex" xmlns:cx6="http://schemas.microsoft.com/office/drawing/2016/5/12/chartex" xmlns:cx7="http://schemas.microsoft.com/office/drawing/2016/5/13/chartex" xmlns:cx8="http://schemas.microsoft.com/office/drawing/2016/5/14/chartex" xmlns:mc="http://schemas.openxmlformats.org/markup-compatibility/2006" xmlns:aink="http://schemas.microsoft.com/office/drawing/2016/ink" xmlns:am3d="http://schemas.microsoft.com/office/drawing/2017/model3d" xmlns:o="urn:schemas-microsoft-com:office:office" xmlns:r="http://schemas.openxmlformats.org/officeDocument/2006/relationships" xmlns:m="http://schemas.openxmlformats.org/officeDocument/2006/math" xmlns:v="urn:schemas-microsoft-com:vml" xmlns:wp14="http://schemas.microsoft.com/office/word/2010/wordprocessingDrawing" xmlns:wp="http://schemas.openxmlformats.org/drawingml/2006/wordprocessingDrawing" xmlns:w10="urn:schemas-microsoft-com:office:word" xmlns:w="http://schemas.openxmlformats.org/wordprocessingml/2006/main" xmlns:w14="http://schemas.microsoft.com/office/word/2010/wordml" xmlns:w15="http://schemas.microsoft.com/office/word/2012/wordml" xmlns:w16cid="http://schemas.microsoft.com/office/word/2016/wordml/cid" xmlns:w16se="http://schemas.microsoft.com/office/word/2015/wordml/symex" xmlns:wpg="http://schemas.microsoft.com/office/word/2010/wordprocessingGroup" xmlns:wpi="http://schemas.microsoft.com/office/word/2010/wordprocessingInk" xmlns:wne="http://schemas.microsoft.com/office/word/2006/wordml" xmlns:wps="http://schemas.microsoft.com/office/word/2010/wordprocessingShape" mc:Ignorable="w14 w15 w16se w16cid wp14">
-  <w:abstractNum w:abstractNumId="0" w15:restartNumberingAfterBreak="0">
-    <w:nsid w:val="6A120E8E"/>
-    <w:multiLevelType w:val="hybridMultilevel"/>
-    <w:tmpl w:val="0D722D9A"/>
-    <w:lvl w:ilvl="0" w:tplc="DC8A17FA">
+<w:numbering xmlns:w="http://schemas.openxmlformats.org/wordprocessingml/2006/main" xmlns:o="urn:schemas-microsoft-com:office:office" xmlns:r="http://schemas.openxmlformats.org/officeDocument/2006/relationships" xmlns:v="urn:schemas-microsoft-com:vml">
+  <w:abstractNum w:abstractNumId="1">
+    <w:lvl w:ilvl="0">
       <w:start w:val="1"/>
       <w:numFmt w:val="upperRoman"/>
       <w:lvlText w:val="%1."/>
       <w:lvlJc w:val="left"/>
       <w:pPr>
         <w:ind w:left="820" w:hanging="514"/>
-        <w:jc w:val="right"/>
       </w:pPr>
       <w:rPr>
-        <w:rFonts w:ascii="Times New Roman" w:eastAsia="Times New Roman" w:hAnsi="Times New Roman" w:cs="Times New Roman" w:hint="default"/>
+        <w:sz w:val="24"/>
         <w:b/>
+        <w:szCs w:val="24"/>
         <w:bCs/>
         <w:w w:val="100"/>
-        <w:sz w:val="24"/>
-        <w:szCs w:val="24"/>
+        <w:rFonts w:eastAsia="Times New Roman" w:cs="Times New Roman"/>
         <w:lang w:val="en-US" w:eastAsia="en-US" w:bidi="en-US"/>
       </w:rPr>
     </w:lvl>
-    <w:lvl w:ilvl="1" w:tplc="136212E6">
+    <w:lvl w:ilvl="1">
       <w:start w:val="1"/>
       <w:numFmt w:val="decimal"/>
       <w:lvlText w:val="%2."/>
       <w:lvlJc w:val="left"/>
       <w:pPr>
         <w:ind w:left="1060" w:hanging="240"/>
-        <w:jc w:val="left"/>
       </w:pPr>
       <w:rPr>
-        <w:rFonts w:ascii="Times New Roman" w:eastAsia="Times New Roman" w:hAnsi="Times New Roman" w:cs="Times New Roman" w:hint="default"/>
+        <w:sz w:val="24"/>
         <w:b/>
+        <w:szCs w:val="24"/>
         <w:bCs/>
         <w:w w:val="100"/>
-        <w:sz w:val="24"/>
-        <w:szCs w:val="24"/>
+        <w:rFonts w:eastAsia="Times New Roman" w:cs="Times New Roman"/>
         <w:lang w:val="en-US" w:eastAsia="en-US" w:bidi="en-US"/>
       </w:rPr>
     </w:lvl>
-    <w:lvl w:ilvl="2" w:tplc="5DE8017A">
+    <w:lvl w:ilvl="2">
+      <w:start w:val="1"/>
       <w:numFmt w:val="bullet"/>
-      <w:lvlText w:val="•"/>
+      <w:lvlText w:val=""/>
       <w:lvlJc w:val="left"/>
       <w:pPr>
         <w:ind w:left="2002" w:hanging="240"/>
       </w:pPr>
       <w:rPr>
-        <w:rFonts w:hint="default"/>
+        <w:rFonts w:ascii="Symbol" w:hAnsi="Symbol" w:cs="Symbol" w:hint="default"/>
         <w:lang w:val="en-US" w:eastAsia="en-US" w:bidi="en-US"/>
       </w:rPr>
     </w:lvl>
-    <w:lvl w:ilvl="3" w:tplc="2798538C">
+    <w:lvl w:ilvl="3">
+      <w:start w:val="1"/>
       <w:numFmt w:val="bullet"/>
-      <w:lvlText w:val="•"/>
+      <w:lvlText w:val=""/>
       <w:lvlJc w:val="left"/>
       <w:pPr>
         <w:ind w:left="2944" w:hanging="240"/>
       </w:pPr>
       <w:rPr>
-        <w:rFonts w:hint="default"/>
+        <w:rFonts w:ascii="Symbol" w:hAnsi="Symbol" w:cs="Symbol" w:hint="default"/>
         <w:lang w:val="en-US" w:eastAsia="en-US" w:bidi="en-US"/>
       </w:rPr>
     </w:lvl>
-    <w:lvl w:ilvl="4" w:tplc="B2F2880A">
+    <w:lvl w:ilvl="4">
+      <w:start w:val="1"/>
       <w:numFmt w:val="bullet"/>
-      <w:lvlText w:val="•"/>
+      <w:lvlText w:val=""/>
       <w:lvlJc w:val="left"/>
       <w:pPr>
         <w:ind w:left="3886" w:hanging="240"/>
       </w:pPr>
       <w:rPr>
-        <w:rFonts w:hint="default"/>
+        <w:rFonts w:ascii="Symbol" w:hAnsi="Symbol" w:cs="Symbol" w:hint="default"/>
         <w:lang w:val="en-US" w:eastAsia="en-US" w:bidi="en-US"/>
       </w:rPr>
     </w:lvl>
-    <w:lvl w:ilvl="5" w:tplc="8F90E940">
+    <w:lvl w:ilvl="5">
+      <w:start w:val="1"/>
       <w:numFmt w:val="bullet"/>
-      <w:lvlText w:val="•"/>
+      <w:lvlText w:val=""/>
       <w:lvlJc w:val="left"/>
       <w:pPr>
         <w:ind w:left="4828" w:hanging="240"/>
       </w:pPr>
       <w:rPr>
-        <w:rFonts w:hint="default"/>
+        <w:rFonts w:ascii="Symbol" w:hAnsi="Symbol" w:cs="Symbol" w:hint="default"/>
         <w:lang w:val="en-US" w:eastAsia="en-US" w:bidi="en-US"/>
       </w:rPr>
     </w:lvl>
-    <w:lvl w:ilvl="6" w:tplc="F8986496">
+    <w:lvl w:ilvl="6">
+      <w:start w:val="1"/>
       <w:numFmt w:val="bullet"/>
-      <w:lvlText w:val="•"/>
+      <w:lvlText w:val=""/>
       <w:lvlJc w:val="left"/>
       <w:pPr>
         <w:ind w:left="5771" w:hanging="240"/>
       </w:pPr>
       <w:rPr>
-        <w:rFonts w:hint="default"/>
+        <w:rFonts w:ascii="Symbol" w:hAnsi="Symbol" w:cs="Symbol" w:hint="default"/>
         <w:lang w:val="en-US" w:eastAsia="en-US" w:bidi="en-US"/>
       </w:rPr>
     </w:lvl>
-    <w:lvl w:ilvl="7" w:tplc="389654EE">
+    <w:lvl w:ilvl="7">
+      <w:start w:val="1"/>
       <w:numFmt w:val="bullet"/>
-      <w:lvlText w:val="•"/>
+      <w:lvlText w:val=""/>
       <w:lvlJc w:val="left"/>
       <w:pPr>
         <w:ind w:left="6713" w:hanging="240"/>
       </w:pPr>
       <w:rPr>
-        <w:rFonts w:hint="default"/>
+        <w:rFonts w:ascii="Symbol" w:hAnsi="Symbol" w:cs="Symbol" w:hint="default"/>
         <w:lang w:val="en-US" w:eastAsia="en-US" w:bidi="en-US"/>
       </w:rPr>
     </w:lvl>
-    <w:lvl w:ilvl="8" w:tplc="83000E88">
+    <w:lvl w:ilvl="8">
+      <w:start w:val="1"/>
       <w:numFmt w:val="bullet"/>
-      <w:lvlText w:val="•"/>
+      <w:lvlText w:val=""/>
       <w:lvlJc w:val="left"/>
       <w:pPr>
         <w:ind w:left="7655" w:hanging="240"/>
       </w:pPr>
       <w:rPr>
-        <w:rFonts w:hint="default"/>
+        <w:rFonts w:ascii="Symbol" w:hAnsi="Symbol" w:cs="Symbol" w:hint="default"/>
         <w:lang w:val="en-US" w:eastAsia="en-US" w:bidi="en-US"/>
       </w:rPr>
     </w:lvl>
   </w:abstractNum>
+  <w:abstractNum w:abstractNumId="2">
+    <w:lvl w:ilvl="0">
+      <w:start w:val="1"/>
+      <w:numFmt w:val="none"/>
+      <w:suff w:val="nothing"/>
+      <w:lvlText w:val=""/>
+      <w:lvlJc w:val="left"/>
+      <w:pPr>
+        <w:ind w:left="0" w:hanging="0"/>
+      </w:pPr>
+    </w:lvl>
+    <w:lvl w:ilvl="1">
+      <w:start w:val="1"/>
+      <w:numFmt w:val="none"/>
+      <w:suff w:val="nothing"/>
+      <w:lvlText w:val=""/>
+      <w:lvlJc w:val="left"/>
+      <w:pPr>
+        <w:ind w:left="0" w:hanging="0"/>
+      </w:pPr>
+    </w:lvl>
+    <w:lvl w:ilvl="2">
+      <w:start w:val="1"/>
+      <w:numFmt w:val="none"/>
+      <w:suff w:val="nothing"/>
+      <w:lvlText w:val=""/>
+      <w:lvlJc w:val="left"/>
+      <w:pPr>
+        <w:ind w:left="0" w:hanging="0"/>
+      </w:pPr>
+    </w:lvl>
+    <w:lvl w:ilvl="3">
+      <w:start w:val="1"/>
+      <w:numFmt w:val="none"/>
+      <w:suff w:val="nothing"/>
+      <w:lvlText w:val=""/>
+      <w:lvlJc w:val="left"/>
+      <w:pPr>
+        <w:ind w:left="0" w:hanging="0"/>
+      </w:pPr>
+    </w:lvl>
+    <w:lvl w:ilvl="4">
+      <w:start w:val="1"/>
+      <w:numFmt w:val="none"/>
+      <w:suff w:val="nothing"/>
+      <w:lvlText w:val=""/>
+      <w:lvlJc w:val="left"/>
+      <w:pPr>
+        <w:ind w:left="0" w:hanging="0"/>
+      </w:pPr>
+    </w:lvl>
+    <w:lvl w:ilvl="5">
+      <w:start w:val="1"/>
+      <w:numFmt w:val="none"/>
+      <w:suff w:val="nothing"/>
+      <w:lvlText w:val=""/>
+      <w:lvlJc w:val="left"/>
+      <w:pPr>
+        <w:ind w:left="0" w:hanging="0"/>
+      </w:pPr>
+    </w:lvl>
+    <w:lvl w:ilvl="6">
+      <w:start w:val="1"/>
+      <w:numFmt w:val="none"/>
+      <w:suff w:val="nothing"/>
+      <w:lvlText w:val=""/>
+      <w:lvlJc w:val="left"/>
+      <w:pPr>
+        <w:ind w:left="0" w:hanging="0"/>
+      </w:pPr>
+    </w:lvl>
+    <w:lvl w:ilvl="7">
+      <w:start w:val="1"/>
+      <w:numFmt w:val="none"/>
+      <w:suff w:val="nothing"/>
+      <w:lvlText w:val=""/>
+      <w:lvlJc w:val="left"/>
+      <w:pPr>
+        <w:ind w:left="0" w:hanging="0"/>
+      </w:pPr>
+    </w:lvl>
+    <w:lvl w:ilvl="8">
+      <w:start w:val="1"/>
+      <w:numFmt w:val="none"/>
+      <w:suff w:val="nothing"/>
+      <w:lvlText w:val=""/>
+      <w:lvlJc w:val="left"/>
+      <w:pPr>
+        <w:ind w:left="0" w:hanging="0"/>
+      </w:pPr>
+    </w:lvl>
+  </w:abstractNum>
   <w:num w:numId="1">
-    <w:abstractNumId w:val="0"/>
+    <w:abstractNumId w:val="1"/>
+  </w:num>
+  <w:num w:numId="2">
+    <w:abstractNumId w:val="2"/>
   </w:num>
 </w:numbering>
 </file>
 
 <file path=word/styles.xml><?xml version="1.0" encoding="utf-8"?>
-<w:styles xmlns:mc="http://schemas.openxmlformats.org/markup-compatibility/2006" xmlns:r="http://schemas.openxmlformats.org/officeDocument/2006/relationships" xmlns:w="http://schemas.openxmlformats.org/wordprocessingml/2006/main" xmlns:w14="http://schemas.microsoft.com/office/word/2010/wordml" xmlns:w15="http://schemas.microsoft.com/office/word/2012/wordml" xmlns:w16cid="http://schemas.microsoft.com/office/word/2016/wordml/cid" xmlns:w16se="http://schemas.microsoft.com/office/word/2015/wordml/symex" mc:Ignorable="w14 w15 w16se w16cid">
+<w:styles xmlns:w="http://schemas.openxmlformats.org/wordprocessingml/2006/main" xmlns:w14="http://schemas.microsoft.com/office/word/2010/wordml" xmlns:mc="http://schemas.openxmlformats.org/markup-compatibility/2006" mc:Ignorable="w14">
   <w:docDefaults>
     <w:rPrDefault>
       <w:rPr>
-        <w:rFonts w:asciiTheme="minorHAnsi" w:eastAsiaTheme="minorHAnsi" w:hAnsiTheme="minorHAnsi" w:cstheme="minorBidi"/>
+        <w:rFonts w:ascii="Calibri" w:hAnsi="Calibri" w:eastAsia="Calibri" w:cs="" w:asciiTheme="minorHAnsi" w:cstheme="minorBidi" w:eastAsiaTheme="minorHAnsi" w:hAnsiTheme="minorHAnsi"/>
         <w:sz w:val="22"/>
         <w:szCs w:val="22"/>
         <w:lang w:val="en-US" w:eastAsia="en-US" w:bidi="ar-SA"/>
       </w:rPr>
     </w:rPrDefault>
     <w:pPrDefault>
-      <w:pPr>
-        <w:widowControl w:val="0"/>
-        <w:autoSpaceDE w:val="0"/>
-        <w:autoSpaceDN w:val="0"/>
-      </w:pPr>
+      <w:pPr/>
     </w:pPrDefault>
   </w:docDefaults>
   <w:latentStyles w:defLockedState="0" w:defUIPriority="99" w:defSemiHidden="0" w:defUnhideWhenUsed="0" w:defQFormat="0" w:count="375">
     <w:lsdException w:name="Normal" w:uiPriority="0" w:qFormat="1"/>
     <w:lsdException w:name="heading 1" w:uiPriority="9" w:qFormat="1"/>
-    <w:lsdException w:name="heading 2" w:semiHidden="1" w:uiPriority="9" w:unhideWhenUsed="1" w:qFormat="1"/>
-    <w:lsdException w:name="heading 3" w:semiHidden="1" w:uiPriority="9" w:unhideWhenUsed="1" w:qFormat="1"/>
-    <w:lsdException w:name="heading 4" w:semiHidden="1" w:uiPriority="9" w:unhideWhenUsed="1" w:qFormat="1"/>
-    <w:lsdException w:name="heading 5" w:semiHidden="1" w:uiPriority="9" w:unhideWhenUsed="1" w:qFormat="1"/>
-    <w:lsdException w:name="heading 6" w:semiHidden="1" w:uiPriority="9" w:unhideWhenUsed="1" w:qFormat="1"/>
-    <w:lsdException w:name="heading 7" w:semiHidden="1" w:uiPriority="9" w:unhideWhenUsed="1" w:qFormat="1"/>
-    <w:lsdException w:name="heading 8" w:semiHidden="1" w:uiPriority="9" w:unhideWhenUsed="1" w:qFormat="1"/>
-    <w:lsdException w:name="heading 9" w:semiHidden="1" w:uiPriority="9" w:unhideWhenUsed="1" w:qFormat="1"/>
+    <w:lsdException w:name="heading 2" w:uiPriority="9" w:semiHidden="1" w:unhideWhenUsed="1" w:qFormat="1"/>
+    <w:lsdException w:name="heading 3" w:uiPriority="9" w:semiHidden="1" w:unhideWhenUsed="1" w:qFormat="1"/>
+    <w:lsdException w:name="heading 4" w:uiPriority="9" w:semiHidden="1" w:unhideWhenUsed="1" w:qFormat="1"/>
+    <w:lsdException w:name="heading 5" w:uiPriority="9" w:semiHidden="1" w:unhideWhenUsed="1" w:qFormat="1"/>
+    <w:lsdException w:name="heading 6" w:uiPriority="9" w:semiHidden="1" w:unhideWhenUsed="1" w:qFormat="1"/>
+    <w:lsdException w:name="heading 7" w:uiPriority="9" w:semiHidden="1" w:unhideWhenUsed="1" w:qFormat="1"/>
+    <w:lsdException w:name="heading 8" w:uiPriority="9" w:semiHidden="1" w:unhideWhenUsed="1" w:qFormat="1"/>
+    <w:lsdException w:name="heading 9" w:uiPriority="9" w:semiHidden="1" w:unhideWhenUsed="1" w:qFormat="1"/>
     <w:lsdException w:name="index 1" w:semiHidden="1" w:unhideWhenUsed="1"/>
     <w:lsdException w:name="index 2" w:semiHidden="1" w:unhideWhenUsed="1"/>
     <w:lsdException w:name="index 3" w:semiHidden="1" w:unhideWhenUsed="1"/>
@@ -979,22 +1117,22 @@
     <w:lsdException w:name="index 7" w:semiHidden="1" w:unhideWhenUsed="1"/>
     <w:lsdException w:name="index 8" w:semiHidden="1" w:unhideWhenUsed="1"/>
     <w:lsdException w:name="index 9" w:semiHidden="1" w:unhideWhenUsed="1"/>
-    <w:lsdException w:name="toc 1" w:semiHidden="1" w:uiPriority="39" w:unhideWhenUsed="1"/>
-    <w:lsdException w:name="toc 2" w:semiHidden="1" w:uiPriority="39" w:unhideWhenUsed="1"/>
-    <w:lsdException w:name="toc 3" w:semiHidden="1" w:uiPriority="39" w:unhideWhenUsed="1"/>
-    <w:lsdException w:name="toc 4" w:semiHidden="1" w:uiPriority="39" w:unhideWhenUsed="1"/>
-    <w:lsdException w:name="toc 5" w:semiHidden="1" w:uiPriority="39" w:unhideWhenUsed="1"/>
-    <w:lsdException w:name="toc 6" w:semiHidden="1" w:uiPriority="39" w:unhideWhenUsed="1"/>
-    <w:lsdException w:name="toc 7" w:semiHidden="1" w:uiPriority="39" w:unhideWhenUsed="1"/>
-    <w:lsdException w:name="toc 8" w:semiHidden="1" w:uiPriority="39" w:unhideWhenUsed="1"/>
-    <w:lsdException w:name="toc 9" w:semiHidden="1" w:uiPriority="39" w:unhideWhenUsed="1"/>
+    <w:lsdException w:name="toc 1" w:uiPriority="39" w:semiHidden="1" w:unhideWhenUsed="1"/>
+    <w:lsdException w:name="toc 2" w:uiPriority="39" w:semiHidden="1" w:unhideWhenUsed="1"/>
+    <w:lsdException w:name="toc 3" w:uiPriority="39" w:semiHidden="1" w:unhideWhenUsed="1"/>
+    <w:lsdException w:name="toc 4" w:uiPriority="39" w:semiHidden="1" w:unhideWhenUsed="1"/>
+    <w:lsdException w:name="toc 5" w:uiPriority="39" w:semiHidden="1" w:unhideWhenUsed="1"/>
+    <w:lsdException w:name="toc 6" w:uiPriority="39" w:semiHidden="1" w:unhideWhenUsed="1"/>
+    <w:lsdException w:name="toc 7" w:uiPriority="39" w:semiHidden="1" w:unhideWhenUsed="1"/>
+    <w:lsdException w:name="toc 8" w:uiPriority="39" w:semiHidden="1" w:unhideWhenUsed="1"/>
+    <w:lsdException w:name="toc 9" w:uiPriority="39" w:semiHidden="1" w:unhideWhenUsed="1"/>
     <w:lsdException w:name="Normal Indent" w:semiHidden="1" w:unhideWhenUsed="1"/>
     <w:lsdException w:name="footnote text" w:semiHidden="1" w:unhideWhenUsed="1"/>
     <w:lsdException w:name="annotation text" w:semiHidden="1" w:unhideWhenUsed="1"/>
     <w:lsdException w:name="header" w:semiHidden="1" w:unhideWhenUsed="1"/>
     <w:lsdException w:name="footer" w:semiHidden="1" w:unhideWhenUsed="1"/>
     <w:lsdException w:name="index heading" w:semiHidden="1" w:unhideWhenUsed="1"/>
-    <w:lsdException w:name="caption" w:semiHidden="1" w:uiPriority="35" w:unhideWhenUsed="1" w:qFormat="1"/>
+    <w:lsdException w:name="caption" w:uiPriority="35" w:semiHidden="1" w:unhideWhenUsed="1" w:qFormat="1"/>
     <w:lsdException w:name="table of figures" w:semiHidden="1" w:unhideWhenUsed="1"/>
     <w:lsdException w:name="envelope address" w:semiHidden="1" w:unhideWhenUsed="1"/>
     <w:lsdException w:name="envelope return" w:semiHidden="1" w:unhideWhenUsed="1"/>
@@ -1025,7 +1163,7 @@
     <w:lsdException w:name="Title" w:uiPriority="10" w:qFormat="1"/>
     <w:lsdException w:name="Closing" w:semiHidden="1" w:unhideWhenUsed="1"/>
     <w:lsdException w:name="Signature" w:semiHidden="1" w:unhideWhenUsed="1"/>
-    <w:lsdException w:name="Default Paragraph Font" w:semiHidden="1" w:uiPriority="1" w:unhideWhenUsed="1"/>
+    <w:lsdException w:name="Default Paragraph Font" w:uiPriority="1" w:semiHidden="1" w:unhideWhenUsed="1"/>
     <w:lsdException w:name="Body Text" w:semiHidden="1" w:unhideWhenUsed="1"/>
     <w:lsdException w:name="Body Text Indent" w:semiHidden="1" w:unhideWhenUsed="1"/>
     <w:lsdException w:name="List Continue" w:semiHidden="1" w:unhideWhenUsed="1"/>
@@ -1225,8 +1363,8 @@
     <w:lsdException w:name="Subtle Reference" w:uiPriority="31" w:qFormat="1"/>
     <w:lsdException w:name="Intense Reference" w:uiPriority="32" w:qFormat="1"/>
     <w:lsdException w:name="Book Title" w:uiPriority="33" w:qFormat="1"/>
-    <w:lsdException w:name="Bibliography" w:semiHidden="1" w:uiPriority="37" w:unhideWhenUsed="1"/>
-    <w:lsdException w:name="TOC Heading" w:semiHidden="1" w:uiPriority="39" w:unhideWhenUsed="1" w:qFormat="1"/>
+    <w:lsdException w:name="Bibliography" w:uiPriority="37" w:semiHidden="1" w:unhideWhenUsed="1"/>
+    <w:lsdException w:name="TOC Heading" w:uiPriority="39" w:semiHidden="1" w:unhideWhenUsed="1" w:qFormat="1"/>
     <w:lsdException w:name="Plain Table 1" w:uiPriority="41"/>
     <w:lsdException w:name="Plain Table 2" w:uiPriority="42"/>
     <w:lsdException w:name="Plain Table 3" w:uiPriority="43"/>
@@ -1336,16 +1474,25 @@
     <w:lsdException w:name="Hashtag" w:semiHidden="1" w:unhideWhenUsed="1"/>
     <w:lsdException w:name="Unresolved Mention" w:semiHidden="1" w:unhideWhenUsed="1"/>
   </w:latentStyles>
-  <w:style w:type="paragraph" w:default="1" w:styleId="Normal">
+  <w:style w:type="paragraph" w:styleId="Normal" w:default="1">
     <w:name w:val="Normal"/>
     <w:qFormat/>
+    <w:pPr>
+      <w:widowControl/>
+      <w:bidi w:val="0"/>
+      <w:jc w:val="left"/>
+    </w:pPr>
     <w:rPr>
-      <w:rFonts w:ascii="Times New Roman" w:eastAsia="Times New Roman" w:hAnsi="Times New Roman" w:cs="Times New Roman"/>
-      <w:lang w:bidi="en-US"/>
+      <w:rFonts w:ascii="Times New Roman" w:hAnsi="Times New Roman" w:eastAsia="Times New Roman" w:cs="Times New Roman"/>
+      <w:color w:val="auto"/>
+      <w:kern w:val="0"/>
+      <w:sz w:val="22"/>
+      <w:szCs w:val="22"/>
+      <w:lang w:bidi="en-US" w:val="en-US" w:eastAsia="en-US"/>
     </w:rPr>
   </w:style>
   <w:style w:type="paragraph" w:styleId="Heading1">
-    <w:name w:val="heading 1"/>
+    <w:name w:val="Heading 1"/>
     <w:basedOn w:val="Normal"/>
     <w:uiPriority w:val="9"/>
     <w:qFormat/>
@@ -1360,11 +1507,194 @@
       <w:szCs w:val="24"/>
     </w:rPr>
   </w:style>
-  <w:style w:type="character" w:default="1" w:styleId="DefaultParagraphFont">
+  <w:style w:type="character" w:styleId="DefaultParagraphFont" w:default="1">
     <w:name w:val="Default Paragraph Font"/>
     <w:uiPriority w:val="1"/>
     <w:semiHidden/>
     <w:unhideWhenUsed/>
+    <w:qFormat/>
+    <w:rPr/>
+  </w:style>
+  <w:style w:type="character" w:styleId="ListLabel1">
+    <w:name w:val="ListLabel 1"/>
+    <w:qFormat/>
+    <w:rPr>
+      <w:rFonts w:eastAsia="Times New Roman" w:cs="Times New Roman"/>
+      <w:b/>
+      <w:bCs/>
+      <w:w w:val="100"/>
+      <w:sz w:val="24"/>
+      <w:szCs w:val="24"/>
+      <w:lang w:val="en-US" w:eastAsia="en-US" w:bidi="en-US"/>
+    </w:rPr>
+  </w:style>
+  <w:style w:type="character" w:styleId="ListLabel2">
+    <w:name w:val="ListLabel 2"/>
+    <w:qFormat/>
+    <w:rPr>
+      <w:rFonts w:eastAsia="Times New Roman" w:cs="Times New Roman"/>
+      <w:b/>
+      <w:bCs/>
+      <w:w w:val="100"/>
+      <w:sz w:val="24"/>
+      <w:szCs w:val="24"/>
+      <w:lang w:val="en-US" w:eastAsia="en-US" w:bidi="en-US"/>
+    </w:rPr>
+  </w:style>
+  <w:style w:type="character" w:styleId="ListLabel3">
+    <w:name w:val="ListLabel 3"/>
+    <w:qFormat/>
+    <w:rPr>
+      <w:lang w:val="en-US" w:eastAsia="en-US" w:bidi="en-US"/>
+    </w:rPr>
+  </w:style>
+  <w:style w:type="character" w:styleId="ListLabel4">
+    <w:name w:val="ListLabel 4"/>
+    <w:qFormat/>
+    <w:rPr>
+      <w:lang w:val="en-US" w:eastAsia="en-US" w:bidi="en-US"/>
+    </w:rPr>
+  </w:style>
+  <w:style w:type="character" w:styleId="ListLabel5">
+    <w:name w:val="ListLabel 5"/>
+    <w:qFormat/>
+    <w:rPr>
+      <w:lang w:val="en-US" w:eastAsia="en-US" w:bidi="en-US"/>
+    </w:rPr>
+  </w:style>
+  <w:style w:type="character" w:styleId="ListLabel6">
+    <w:name w:val="ListLabel 6"/>
+    <w:qFormat/>
+    <w:rPr>
+      <w:lang w:val="en-US" w:eastAsia="en-US" w:bidi="en-US"/>
+    </w:rPr>
+  </w:style>
+  <w:style w:type="character" w:styleId="ListLabel7">
+    <w:name w:val="ListLabel 7"/>
+    <w:qFormat/>
+    <w:rPr>
+      <w:lang w:val="en-US" w:eastAsia="en-US" w:bidi="en-US"/>
+    </w:rPr>
+  </w:style>
+  <w:style w:type="character" w:styleId="ListLabel8">
+    <w:name w:val="ListLabel 8"/>
+    <w:qFormat/>
+    <w:rPr>
+      <w:lang w:val="en-US" w:eastAsia="en-US" w:bidi="en-US"/>
+    </w:rPr>
+  </w:style>
+  <w:style w:type="character" w:styleId="ListLabel9">
+    <w:name w:val="ListLabel 9"/>
+    <w:qFormat/>
+    <w:rPr>
+      <w:lang w:val="en-US" w:eastAsia="en-US" w:bidi="en-US"/>
+    </w:rPr>
+  </w:style>
+  <w:style w:type="paragraph" w:styleId="Heading">
+    <w:name w:val="Heading"/>
+    <w:basedOn w:val="Normal"/>
+    <w:next w:val="TextBody"/>
+    <w:qFormat/>
+    <w:pPr>
+      <w:keepNext w:val="true"/>
+      <w:spacing w:before="240" w:after="120"/>
+    </w:pPr>
+    <w:rPr>
+      <w:rFonts w:ascii="Liberation Sans" w:hAnsi="Liberation Sans" w:eastAsia="Noto Sans CJK SC Regular" w:cs="Lohit Devanagari"/>
+      <w:sz w:val="28"/>
+      <w:szCs w:val="28"/>
+    </w:rPr>
+  </w:style>
+  <w:style w:type="paragraph" w:styleId="TextBody">
+    <w:name w:val="Body Text"/>
+    <w:basedOn w:val="Normal"/>
+    <w:uiPriority w:val="1"/>
+    <w:qFormat/>
+    <w:pPr>
+      <w:spacing w:before="54" w:after="0"/>
+    </w:pPr>
+    <w:rPr>
+      <w:sz w:val="24"/>
+      <w:szCs w:val="24"/>
+    </w:rPr>
+  </w:style>
+  <w:style w:type="paragraph" w:styleId="List">
+    <w:name w:val="List"/>
+    <w:basedOn w:val="TextBody"/>
+    <w:pPr/>
+    <w:rPr>
+      <w:rFonts w:cs="Lohit Devanagari"/>
+    </w:rPr>
+  </w:style>
+  <w:style w:type="paragraph" w:styleId="Caption">
+    <w:name w:val="Caption"/>
+    <w:basedOn w:val="Normal"/>
+    <w:qFormat/>
+    <w:pPr>
+      <w:suppressLineNumbers/>
+      <w:spacing w:before="120" w:after="120"/>
+    </w:pPr>
+    <w:rPr>
+      <w:rFonts w:cs="Lohit Devanagari"/>
+      <w:i/>
+      <w:iCs/>
+      <w:sz w:val="24"/>
+      <w:szCs w:val="24"/>
+    </w:rPr>
+  </w:style>
+  <w:style w:type="paragraph" w:styleId="Index">
+    <w:name w:val="Index"/>
+    <w:basedOn w:val="Normal"/>
+    <w:qFormat/>
+    <w:pPr>
+      <w:suppressLineNumbers/>
+    </w:pPr>
+    <w:rPr>
+      <w:rFonts w:cs="Lohit Devanagari"/>
+    </w:rPr>
+  </w:style>
+  <w:style w:type="paragraph" w:styleId="ListParagraph">
+    <w:name w:val="List Paragraph"/>
+    <w:basedOn w:val="Normal"/>
+    <w:uiPriority w:val="1"/>
+    <w:qFormat/>
+    <w:pPr>
+      <w:ind w:left="1060" w:hanging="240"/>
+    </w:pPr>
+    <w:rPr/>
+  </w:style>
+  <w:style w:type="paragraph" w:styleId="TableParagraph" w:customStyle="1">
+    <w:name w:val="Table Paragraph"/>
+    <w:basedOn w:val="Normal"/>
+    <w:uiPriority w:val="1"/>
+    <w:qFormat/>
+    <w:pPr/>
+    <w:rPr/>
+  </w:style>
+  <w:style w:type="paragraph" w:styleId="NormalWeb">
+    <w:name w:val="Normal (Web)"/>
+    <w:basedOn w:val="Normal"/>
+    <w:uiPriority w:val="99"/>
+    <w:semiHidden/>
+    <w:unhideWhenUsed/>
+    <w:qFormat/>
+    <w:rsid w:val="0093226d"/>
+    <w:pPr>
+      <w:widowControl/>
+      <w:spacing w:beforeAutospacing="1" w:afterAutospacing="1"/>
+    </w:pPr>
+    <w:rPr>
+      <w:sz w:val="24"/>
+      <w:szCs w:val="24"/>
+      <w:lang w:bidi="ar-SA"/>
+    </w:rPr>
+  </w:style>
+  <w:style w:type="numbering" w:styleId="NoList" w:default="1">
+    <w:name w:val="No List"/>
+    <w:uiPriority w:val="99"/>
+    <w:semiHidden/>
+    <w:unhideWhenUsed/>
+    <w:qFormat/>
   </w:style>
   <w:style w:type="table" w:default="1" w:styleId="TableNormal">
     <w:name w:val="Normal Table"/>
@@ -1380,59 +1710,6 @@
         <w:right w:w="108" w:type="dxa"/>
       </w:tblCellMar>
     </w:tblPr>
-  </w:style>
-  <w:style w:type="numbering" w:default="1" w:styleId="NoList">
-    <w:name w:val="No List"/>
-    <w:uiPriority w:val="99"/>
-    <w:semiHidden/>
-    <w:unhideWhenUsed/>
-  </w:style>
-  <w:style w:type="paragraph" w:styleId="BodyText">
-    <w:name w:val="Body Text"/>
-    <w:basedOn w:val="Normal"/>
-    <w:uiPriority w:val="1"/>
-    <w:qFormat/>
-    <w:pPr>
-      <w:spacing w:before="54"/>
-    </w:pPr>
-    <w:rPr>
-      <w:sz w:val="24"/>
-      <w:szCs w:val="24"/>
-    </w:rPr>
-  </w:style>
-  <w:style w:type="paragraph" w:styleId="ListParagraph">
-    <w:name w:val="List Paragraph"/>
-    <w:basedOn w:val="Normal"/>
-    <w:uiPriority w:val="1"/>
-    <w:qFormat/>
-    <w:pPr>
-      <w:ind w:left="1060" w:hanging="240"/>
-    </w:pPr>
-  </w:style>
-  <w:style w:type="paragraph" w:customStyle="1" w:styleId="TableParagraph">
-    <w:name w:val="Table Paragraph"/>
-    <w:basedOn w:val="Normal"/>
-    <w:uiPriority w:val="1"/>
-    <w:qFormat/>
-  </w:style>
-  <w:style w:type="paragraph" w:styleId="NormalWeb">
-    <w:name w:val="Normal (Web)"/>
-    <w:basedOn w:val="Normal"/>
-    <w:uiPriority w:val="99"/>
-    <w:semiHidden/>
-    <w:unhideWhenUsed/>
-    <w:rsid w:val="0093226D"/>
-    <w:pPr>
-      <w:widowControl/>
-      <w:autoSpaceDE/>
-      <w:autoSpaceDN/>
-      <w:spacing w:before="100" w:beforeAutospacing="1" w:after="100" w:afterAutospacing="1"/>
-    </w:pPr>
-    <w:rPr>
-      <w:sz w:val="24"/>
-      <w:szCs w:val="24"/>
-      <w:lang w:bidi="ar-SA"/>
-    </w:rPr>
   </w:style>
 </w:styles>
 </file>

</xml_diff>